<commit_message>
new changes, light at the end of the tunnel
</commit_message>
<xml_diff>
--- a/BA2_Struktur_SD.docx
+++ b/BA2_Struktur_SD.docx
@@ -2929,7 +2929,7 @@
       </w:r>
     </w:p>
     <w:p>
-      <w:hyperlink r:id="rId16" w:history="1">
+      <w:hyperlink r:id="rId16" w:anchor="Where_to_Start" w:history="1">
         <w:r>
           <w:rPr>
             <w:rStyle w:val="Hyperlink"/>
@@ -2950,25 +2950,7 @@
             <w:sz w:val="22"/>
             <w:szCs w:val="22"/>
           </w:rPr>
-          <w:t>https://stackoverflow.com/questions/17</w:t>
-        </w:r>
-        <w:r>
-          <w:rPr>
-            <w:rStyle w:val="Hyperlink"/>
-            <w:rFonts w:cs="Times New Roman"/>
-            <w:sz w:val="22"/>
-            <w:szCs w:val="22"/>
-          </w:rPr>
-          <w:t>3</w:t>
-        </w:r>
-        <w:r>
-          <w:rPr>
-            <w:rStyle w:val="Hyperlink"/>
-            <w:rFonts w:cs="Times New Roman"/>
-            <w:sz w:val="22"/>
-            <w:szCs w:val="22"/>
-          </w:rPr>
-          <w:t>79849/simple-minimax-evaluation-function-for-chess-position</w:t>
+          <w:t>https://stackoverflow.com/questions/17379849/simple-minimax-evaluation-function-for-chess-position</w:t>
         </w:r>
       </w:hyperlink>
     </w:p>
@@ -2999,6 +2981,14 @@
       </w:hyperlink>
     </w:p>
     <w:p>
+      <w:pPr>
+        <w:rPr>
+          <w:rStyle w:val="Hyperlink"/>
+          <w:rFonts w:cs="Times New Roman"/>
+          <w:sz w:val="22"/>
+          <w:szCs w:val="22"/>
+        </w:rPr>
+      </w:pPr>
       <w:hyperlink r:id="rId20" w:history="1">
         <w:r>
           <w:rPr>
@@ -3011,6 +3001,46 @@
         </w:r>
       </w:hyperlink>
     </w:p>
+    <w:p>
+      <w:hyperlink r:id="rId21" w:history="1">
+        <w:r>
+          <w:rPr>
+            <w:rStyle w:val="Hyperlink"/>
+            <w:rFonts w:cs="Times New Roman"/>
+            <w:sz w:val="22"/>
+            <w:szCs w:val="22"/>
+          </w:rPr>
+          <w:t>https://www.geeksforgeeks.org/extract-data-from-pgn-files-using-the-chess-library-in-python/?ref=rp</w:t>
+        </w:r>
+      </w:hyperlink>
+    </w:p>
+    <w:p>
+      <w:hyperlink r:id="rId22" w:history="1">
+        <w:r>
+          <w:rPr>
+            <w:rStyle w:val="Hyperlink"/>
+            <w:rFonts w:cs="Times New Roman"/>
+            <w:sz w:val="22"/>
+            <w:szCs w:val="22"/>
+          </w:rPr>
+          <w:t>https://www.youtube.com/watch?v=1_u5VYBm3D4</w:t>
+        </w:r>
+      </w:hyperlink>
+    </w:p>
+    <w:p>
+      <w:hyperlink r:id="rId23" w:history="1">
+        <w:r>
+          <w:rPr>
+            <w:rStyle w:val="Hyperlink"/>
+            <w:rFonts w:cs="Times New Roman"/>
+            <w:sz w:val="22"/>
+            <w:szCs w:val="22"/>
+          </w:rPr>
+          <w:t>https://jupyter.brynmawr.edu/services/public/dblank/CS371%20Cognitive%20Science/2016-Fall/Programming%20a%20Chess%20Player.ipynb</w:t>
+        </w:r>
+      </w:hyperlink>
+    </w:p>
+    <w:p/>
     <w:p/>
     <w:p>
       <w:pPr>
@@ -3771,7 +3801,7 @@
     </w:p>
     <w:p/>
     <w:sectPr>
-      <w:headerReference w:type="default" r:id="rId21"/>
+      <w:headerReference w:type="default" r:id="rId24"/>
       <w:pgSz w:w="11900" w:h="16820"/>
       <w:pgMar w:top="1418" w:right="1701" w:bottom="1701" w:left="1985" w:header="851" w:footer="851" w:gutter="284"/>
       <w:cols w:space="708"/>

</xml_diff>